<commit_message>
Jumpu enabled. Refactored PlayerController class.
</commit_message>
<xml_diff>
--- a/STIHOWE GAME DESIGN DOCUMENT.docx
+++ b/STIHOWE GAME DESIGN DOCUMENT.docx
@@ -2661,106 +2661,6 @@
           <w:rFonts w:ascii="Times New Roman" w:hAnsi="Times New Roman" w:cs="Times New Roman"/>
         </w:rPr>
         <w:t>Philosophers (Kierkegaard)</w:t>
-      </w:r>
-    </w:p>
-    <w:p>
-      <w:pPr>
-        <w:pStyle w:val="Heading2"/>
-        <w:numPr>
-          <w:ilvl w:val="0"/>
-          <w:numId w:val="5"/>
-        </w:numPr>
-        <w:spacing w:line="360" w:lineRule="auto"/>
-        <w:contextualSpacing/>
-        <w:rPr>
-          <w:rFonts w:cs="Times New Roman"/>
-          <w:b/>
-          <w:bCs/>
-        </w:rPr>
-      </w:pPr>
-      <w:r>
-        <w:rPr>
-          <w:rFonts w:cs="Times New Roman"/>
-          <w:b/>
-          <w:bCs/>
-        </w:rPr>
-        <w:t>General To-Do</w:t>
-      </w:r>
-    </w:p>
-    <w:p>
-      <w:pPr>
-        <w:pStyle w:val="ListParagraph"/>
-        <w:numPr>
-          <w:ilvl w:val="1"/>
-          <w:numId w:val="5"/>
-        </w:numPr>
-        <w:spacing w:line="360" w:lineRule="auto"/>
-        <w:rPr>
-          <w:rFonts w:ascii="Times New Roman" w:hAnsi="Times New Roman" w:cs="Times New Roman"/>
-        </w:rPr>
-      </w:pPr>
-      <w:r>
-        <w:rPr>
-          <w:rFonts w:ascii="Times New Roman" w:hAnsi="Times New Roman" w:cs="Times New Roman"/>
-        </w:rPr>
-        <w:t>Players need deeper backgrounds and lore(?)</w:t>
-      </w:r>
-    </w:p>
-    <w:p>
-      <w:pPr>
-        <w:pStyle w:val="ListParagraph"/>
-        <w:numPr>
-          <w:ilvl w:val="1"/>
-          <w:numId w:val="5"/>
-        </w:numPr>
-        <w:spacing w:line="360" w:lineRule="auto"/>
-        <w:rPr>
-          <w:rFonts w:ascii="Times New Roman" w:hAnsi="Times New Roman" w:cs="Times New Roman"/>
-        </w:rPr>
-      </w:pPr>
-      <w:r>
-        <w:rPr>
-          <w:rFonts w:ascii="Times New Roman" w:hAnsi="Times New Roman" w:cs="Times New Roman"/>
-        </w:rPr>
-        <w:t>Unique lore, unique enemies (see tenshi picture in root folder)</w:t>
-      </w:r>
-    </w:p>
-    <w:p>
-      <w:pPr>
-        <w:pStyle w:val="ListParagraph"/>
-        <w:numPr>
-          <w:ilvl w:val="1"/>
-          <w:numId w:val="5"/>
-        </w:numPr>
-        <w:spacing w:line="360" w:lineRule="auto"/>
-        <w:rPr>
-          <w:rFonts w:ascii="Times New Roman" w:hAnsi="Times New Roman" w:cs="Times New Roman"/>
-        </w:rPr>
-      </w:pPr>
-      <w:r>
-        <w:rPr>
-          <w:rFonts w:ascii="Times New Roman" w:hAnsi="Times New Roman" w:cs="Times New Roman"/>
-        </w:rPr>
-        <w:t>Manga style cutscenes/dialog</w:t>
-      </w:r>
-    </w:p>
-    <w:p>
-      <w:pPr>
-        <w:pStyle w:val="ListParagraph"/>
-        <w:numPr>
-          <w:ilvl w:val="2"/>
-          <w:numId w:val="5"/>
-        </w:numPr>
-        <w:spacing w:line="360" w:lineRule="auto"/>
-        <w:rPr>
-          <w:rFonts w:ascii="Times New Roman" w:hAnsi="Times New Roman" w:cs="Times New Roman"/>
-        </w:rPr>
-      </w:pPr>
-      <w:r>
-        <w:rPr>
-          <w:rFonts w:ascii="Times New Roman" w:hAnsi="Times New Roman" w:cs="Times New Roman"/>
-        </w:rPr>
-        <w:t>Chibi drawings? Semi-chibi</w:t>
       </w:r>
     </w:p>
     <w:p>

</xml_diff>

<commit_message>
Add naming conventions/syntax guide to document. Refactor to follow rules.
</commit_message>
<xml_diff>
--- a/STIHOWE GAME DESIGN DOCUMENT.docx
+++ b/STIHOWE GAME DESIGN DOCUMENT.docx
@@ -1145,7 +1145,7 @@
         <w:rPr>
           <w:rFonts w:ascii="Times New Roman" w:hAnsi="Times New Roman" w:cs="Times New Roman"/>
         </w:rPr>
-        <w:t xml:space="preserve"> Philosophers (Kierkegaard?)</w:t>
+        <w:t xml:space="preserve"> Philosophers</w:t>
       </w:r>
     </w:p>
     <w:p>
@@ -1158,6 +1158,29 @@
         <w:spacing w:line="360" w:lineRule="auto"/>
         <w:rPr>
           <w:rFonts w:ascii="Times New Roman" w:hAnsi="Times New Roman" w:cs="Times New Roman"/>
+          <w:b/>
+          <w:bCs/>
+        </w:rPr>
+      </w:pPr>
+      <w:r>
+        <w:rPr>
+          <w:rFonts w:ascii="Times New Roman" w:hAnsi="Times New Roman" w:cs="Times New Roman"/>
+          <w:b/>
+          <w:bCs/>
+        </w:rPr>
+        <w:t>Kierkegaard</w:t>
+      </w:r>
+    </w:p>
+    <w:p>
+      <w:pPr>
+        <w:pStyle w:val="ListParagraph"/>
+        <w:numPr>
+          <w:ilvl w:val="4"/>
+          <w:numId w:val="5"/>
+        </w:numPr>
+        <w:spacing w:line="360" w:lineRule="auto"/>
+        <w:rPr>
+          <w:rFonts w:ascii="Times New Roman" w:hAnsi="Times New Roman" w:cs="Times New Roman"/>
         </w:rPr>
       </w:pPr>
       <w:r>
@@ -1171,7 +1194,7 @@
       <w:pPr>
         <w:pStyle w:val="ListParagraph"/>
         <w:numPr>
-          <w:ilvl w:val="3"/>
+          <w:ilvl w:val="4"/>
           <w:numId w:val="5"/>
         </w:numPr>
         <w:spacing w:line="360" w:lineRule="auto"/>
@@ -1229,19 +1252,99 @@
       <w:pPr>
         <w:pStyle w:val="ListParagraph"/>
         <w:numPr>
+          <w:ilvl w:val="5"/>
+          <w:numId w:val="5"/>
+        </w:numPr>
+        <w:spacing w:line="360" w:lineRule="auto"/>
+        <w:rPr>
+          <w:rFonts w:ascii="Times New Roman" w:hAnsi="Times New Roman" w:cs="Times New Roman"/>
+        </w:rPr>
+      </w:pPr>
+      <w:r>
+        <w:rPr>
+          <w:rFonts w:ascii="Times New Roman" w:hAnsi="Times New Roman" w:cs="Times New Roman"/>
+        </w:rPr>
+        <w:t>Player’s cursor moves toward X button on its own</w:t>
+      </w:r>
+    </w:p>
+    <w:p>
+      <w:pPr>
+        <w:pStyle w:val="ListParagraph"/>
+        <w:numPr>
+          <w:ilvl w:val="4"/>
+          <w:numId w:val="5"/>
+        </w:numPr>
+        <w:spacing w:line="360" w:lineRule="auto"/>
+        <w:rPr>
+          <w:rFonts w:ascii="Times New Roman" w:hAnsi="Times New Roman" w:cs="Times New Roman"/>
+        </w:rPr>
+      </w:pPr>
+      <w:r>
+        <w:rPr>
+          <w:rFonts w:ascii="Times New Roman" w:hAnsi="Times New Roman" w:cs="Times New Roman"/>
+        </w:rPr>
+        <w:t>Use “waste-water of the blubberers” quote</w:t>
+      </w:r>
+    </w:p>
+    <w:p>
+      <w:pPr>
+        <w:pStyle w:val="ListParagraph"/>
+        <w:numPr>
+          <w:ilvl w:val="4"/>
+          <w:numId w:val="5"/>
+        </w:numPr>
+        <w:spacing w:line="360" w:lineRule="auto"/>
+        <w:rPr>
+          <w:rFonts w:ascii="Times New Roman" w:hAnsi="Times New Roman" w:cs="Times New Roman"/>
+        </w:rPr>
+      </w:pPr>
+      <w:r>
+        <w:rPr>
+          <w:rFonts w:ascii="Times New Roman" w:hAnsi="Times New Roman" w:cs="Times New Roman"/>
+        </w:rPr>
+        <w:t>“Knight” of faith ehhhhhh</w:t>
+      </w:r>
+    </w:p>
+    <w:p>
+      <w:pPr>
+        <w:pStyle w:val="ListParagraph"/>
+        <w:numPr>
           <w:ilvl w:val="3"/>
           <w:numId w:val="5"/>
         </w:numPr>
         <w:spacing w:line="360" w:lineRule="auto"/>
         <w:rPr>
           <w:rFonts w:ascii="Times New Roman" w:hAnsi="Times New Roman" w:cs="Times New Roman"/>
-        </w:rPr>
-      </w:pPr>
-      <w:r>
-        <w:rPr>
-          <w:rFonts w:ascii="Times New Roman" w:hAnsi="Times New Roman" w:cs="Times New Roman"/>
-        </w:rPr>
-        <w:t>Player’s cursor moves toward X button on its own</w:t>
+          <w:b/>
+          <w:bCs/>
+        </w:rPr>
+      </w:pPr>
+      <w:r>
+        <w:rPr>
+          <w:rFonts w:ascii="Times New Roman" w:hAnsi="Times New Roman" w:cs="Times New Roman"/>
+          <w:b/>
+          <w:bCs/>
+        </w:rPr>
+        <w:t>Ortega y Gasset</w:t>
+      </w:r>
+    </w:p>
+    <w:p>
+      <w:pPr>
+        <w:pStyle w:val="ListParagraph"/>
+        <w:numPr>
+          <w:ilvl w:val="4"/>
+          <w:numId w:val="5"/>
+        </w:numPr>
+        <w:spacing w:line="360" w:lineRule="auto"/>
+        <w:rPr>
+          <w:rFonts w:ascii="Times New Roman" w:hAnsi="Times New Roman" w:cs="Times New Roman"/>
+        </w:rPr>
+      </w:pPr>
+      <w:r>
+        <w:rPr>
+          <w:rFonts w:ascii="Times New Roman" w:hAnsi="Times New Roman" w:cs="Times New Roman"/>
+        </w:rPr>
+        <w:t>Ultimate: Horde of the masses (Fuckin lel). Call down the mass men to trample enemies</w:t>
       </w:r>
     </w:p>
     <w:p>
@@ -1254,13 +1357,17 @@
         <w:spacing w:line="360" w:lineRule="auto"/>
         <w:rPr>
           <w:rFonts w:ascii="Times New Roman" w:hAnsi="Times New Roman" w:cs="Times New Roman"/>
-        </w:rPr>
-      </w:pPr>
-      <w:r>
-        <w:rPr>
-          <w:rFonts w:ascii="Times New Roman" w:hAnsi="Times New Roman" w:cs="Times New Roman"/>
-        </w:rPr>
-        <w:t>Use “waste-water of the blubberers” quote</w:t>
+          <w:b/>
+          <w:bCs/>
+        </w:rPr>
+      </w:pPr>
+      <w:r>
+        <w:rPr>
+          <w:rFonts w:ascii="Times New Roman" w:hAnsi="Times New Roman" w:cs="Times New Roman"/>
+          <w:b/>
+          <w:bCs/>
+        </w:rPr>
+        <w:t>Karl Marx</w:t>
       </w:r>
     </w:p>
     <w:p>
@@ -1273,31 +1380,80 @@
         <w:spacing w:line="360" w:lineRule="auto"/>
         <w:rPr>
           <w:rFonts w:ascii="Times New Roman" w:hAnsi="Times New Roman" w:cs="Times New Roman"/>
-        </w:rPr>
-      </w:pPr>
-      <w:r>
-        <w:rPr>
-          <w:rFonts w:ascii="Times New Roman" w:hAnsi="Times New Roman" w:cs="Times New Roman"/>
-        </w:rPr>
-        <w:t>“Knight” of faith ehhhhhh</w:t>
-      </w:r>
-    </w:p>
-    <w:p>
-      <w:pPr>
-        <w:pStyle w:val="ListParagraph"/>
-        <w:numPr>
-          <w:ilvl w:val="2"/>
-          <w:numId w:val="5"/>
-        </w:numPr>
-        <w:spacing w:line="360" w:lineRule="auto"/>
-        <w:rPr>
-          <w:rFonts w:ascii="Times New Roman" w:hAnsi="Times New Roman" w:cs="Times New Roman"/>
-        </w:rPr>
-      </w:pPr>
-      <w:r>
-        <w:rPr>
-          <w:rFonts w:ascii="Times New Roman" w:hAnsi="Times New Roman" w:cs="Times New Roman"/>
-        </w:rPr>
+          <w:b/>
+          <w:bCs/>
+        </w:rPr>
+      </w:pPr>
+      <w:r>
+        <w:rPr>
+          <w:rFonts w:ascii="Times New Roman" w:hAnsi="Times New Roman" w:cs="Times New Roman"/>
+          <w:b/>
+          <w:bCs/>
+        </w:rPr>
+        <w:t>Heidegger(?)</w:t>
+      </w:r>
+    </w:p>
+    <w:p>
+      <w:pPr>
+        <w:pStyle w:val="ListParagraph"/>
+        <w:numPr>
+          <w:ilvl w:val="3"/>
+          <w:numId w:val="5"/>
+        </w:numPr>
+        <w:spacing w:line="360" w:lineRule="auto"/>
+        <w:rPr>
+          <w:rFonts w:ascii="Times New Roman" w:hAnsi="Times New Roman" w:cs="Times New Roman"/>
+          <w:b/>
+          <w:bCs/>
+        </w:rPr>
+      </w:pPr>
+      <w:r>
+        <w:rPr>
+          <w:rFonts w:ascii="Times New Roman" w:hAnsi="Times New Roman" w:cs="Times New Roman"/>
+          <w:b/>
+          <w:bCs/>
+        </w:rPr>
+        <w:t>5 Character</w:t>
+      </w:r>
+    </w:p>
+    <w:p>
+      <w:pPr>
+        <w:pStyle w:val="ListParagraph"/>
+        <w:numPr>
+          <w:ilvl w:val="4"/>
+          <w:numId w:val="5"/>
+        </w:numPr>
+        <w:spacing w:line="360" w:lineRule="auto"/>
+        <w:rPr>
+          <w:rFonts w:ascii="Times New Roman" w:hAnsi="Times New Roman" w:cs="Times New Roman"/>
+          <w:b/>
+          <w:bCs/>
+        </w:rPr>
+      </w:pPr>
+      <w:r>
+        <w:rPr>
+          <w:rFonts w:ascii="Times New Roman" w:hAnsi="Times New Roman" w:cs="Times New Roman"/>
+        </w:rPr>
+        <w:t>The character I shoehorn in my on thoughts and writings on.</w:t>
+      </w:r>
+    </w:p>
+    <w:p>
+      <w:pPr>
+        <w:pStyle w:val="ListParagraph"/>
+        <w:numPr>
+          <w:ilvl w:val="2"/>
+          <w:numId w:val="5"/>
+        </w:numPr>
+        <w:spacing w:line="360" w:lineRule="auto"/>
+        <w:rPr>
+          <w:rFonts w:ascii="Times New Roman" w:hAnsi="Times New Roman" w:cs="Times New Roman"/>
+        </w:rPr>
+      </w:pPr>
+      <w:r>
+        <w:rPr>
+          <w:rFonts w:ascii="Times New Roman" w:hAnsi="Times New Roman" w:cs="Times New Roman"/>
+        </w:rPr>
+        <w:lastRenderedPageBreak/>
         <w:t xml:space="preserve"> This is great – the characters abilities/etc. will be based upon the time period/region where they lived. This forces me to read more philosophy and history.</w:t>
       </w:r>
     </w:p>
@@ -1435,7 +1591,6 @@
         <w:rPr>
           <w:rFonts w:ascii="Times New Roman" w:hAnsi="Times New Roman" w:cs="Times New Roman"/>
         </w:rPr>
-        <w:lastRenderedPageBreak/>
         <w:t>If I can find more Philosophers:</w:t>
       </w:r>
     </w:p>
@@ -1789,6 +1944,7 @@
         <w:rPr>
           <w:rFonts w:ascii="Times New Roman" w:hAnsi="Times New Roman" w:cs="Times New Roman"/>
         </w:rPr>
+        <w:lastRenderedPageBreak/>
         <w:t>Or steal them</w:t>
       </w:r>
     </w:p>
@@ -2003,7 +2159,6 @@
         <w:rPr>
           <w:rFonts w:ascii="Times New Roman" w:hAnsi="Times New Roman" w:cs="Times New Roman"/>
         </w:rPr>
-        <w:lastRenderedPageBreak/>
         <w:t xml:space="preserve"> Like Flip Flappers, each level should have its own color/art scheme.</w:t>
       </w:r>
     </w:p>
@@ -2386,6 +2541,7 @@
         <w:rPr>
           <w:rFonts w:ascii="Times New Roman" w:hAnsi="Times New Roman" w:cs="Times New Roman"/>
         </w:rPr>
+        <w:lastRenderedPageBreak/>
         <w:t xml:space="preserve"> Desktop</w:t>
       </w:r>
     </w:p>
@@ -2511,7 +2667,6 @@
           <w:b/>
           <w:bCs/>
         </w:rPr>
-        <w:lastRenderedPageBreak/>
         <w:t>Game Art - Key assets, how they are being developed.  Intended style.</w:t>
       </w:r>
     </w:p>
@@ -3165,7 +3320,7 @@
   <w:abstractNum w:abstractNumId="2" w15:restartNumberingAfterBreak="0">
     <w:nsid w:val="37D0736A"/>
     <w:multiLevelType w:val="multilevel"/>
-    <w:tmpl w:val="1009001F"/>
+    <w:tmpl w:val="510CB548"/>
     <w:lvl w:ilvl="0">
       <w:start w:val="1"/>
       <w:numFmt w:val="decimal"/>
@@ -3210,6 +3365,10 @@
       <w:pPr>
         <w:ind w:left="2232" w:hanging="792"/>
       </w:pPr>
+      <w:rPr>
+        <w:b w:val="0"/>
+        <w:bCs w:val="0"/>
+      </w:rPr>
     </w:lvl>
     <w:lvl w:ilvl="5">
       <w:start w:val="1"/>

</xml_diff>